<commit_message>
added instructions for native way
</commit_message>
<xml_diff>
--- a/ISRLU custom plugin documentation.docx
+++ b/ISRLU custom plugin documentation.docx
@@ -327,7 +327,14 @@
           <w:sz w:val="24"/>
           <w:szCs w:val="24"/>
         </w:rPr>
-        <w:t>It</w:t>
+        <w:t xml:space="preserve">It </w:t>
+      </w:r>
+      <w:r>
+        <w:rPr>
+          <w:sz w:val="24"/>
+          <w:szCs w:val="24"/>
+        </w:rPr>
+        <w:t xml:space="preserve"> has</w:t>
       </w:r>
       <w:proofErr w:type="gramEnd"/>
       <w:r>
@@ -335,14 +342,7 @@
           <w:sz w:val="24"/>
           <w:szCs w:val="24"/>
         </w:rPr>
-        <w:t xml:space="preserve"> </w:t>
-      </w:r>
-      <w:r>
-        <w:rPr>
-          <w:sz w:val="24"/>
-          <w:szCs w:val="24"/>
-        </w:rPr>
-        <w:t xml:space="preserve"> has a smooth</w:t>
+        <w:t xml:space="preserve"> a smooth</w:t>
       </w:r>
       <w:r>
         <w:rPr>
@@ -1454,6 +1454,347 @@
     <w:p>
       <w:pPr>
         <w:pStyle w:val="ListParagraph"/>
+        <w:numPr>
+          <w:ilvl w:val="0"/>
+          <w:numId w:val="8"/>
+        </w:numPr>
+        <w:rPr>
+          <w:b/>
+          <w:sz w:val="24"/>
+          <w:szCs w:val="24"/>
+        </w:rPr>
+      </w:pPr>
+      <w:r>
+        <w:rPr>
+          <w:b/>
+          <w:sz w:val="24"/>
+          <w:szCs w:val="24"/>
+        </w:rPr>
+        <w:t>Native way:</w:t>
+      </w:r>
+    </w:p>
+    <w:p>
+      <w:pPr>
+        <w:pStyle w:val="ListParagraph"/>
+        <w:numPr>
+          <w:ilvl w:val="0"/>
+          <w:numId w:val="9"/>
+        </w:numPr>
+        <w:rPr>
+          <w:sz w:val="24"/>
+          <w:szCs w:val="24"/>
+        </w:rPr>
+      </w:pPr>
+      <w:r>
+        <w:rPr>
+          <w:sz w:val="24"/>
+          <w:szCs w:val="24"/>
+        </w:rPr>
+        <w:t>The user can take the final “</w:t>
+      </w:r>
+      <w:proofErr w:type="spellStart"/>
+      <w:r>
+        <w:rPr>
+          <w:sz w:val="24"/>
+          <w:szCs w:val="24"/>
+        </w:rPr>
+        <w:t>saved_</w:t>
+      </w:r>
+      <w:proofErr w:type="gramStart"/>
+      <w:r>
+        <w:rPr>
+          <w:sz w:val="24"/>
+          <w:szCs w:val="24"/>
+        </w:rPr>
+        <w:t>model.pb</w:t>
+      </w:r>
+      <w:proofErr w:type="spellEnd"/>
+      <w:proofErr w:type="gramEnd"/>
+      <w:r>
+        <w:rPr>
+          <w:sz w:val="24"/>
+          <w:szCs w:val="24"/>
+        </w:rPr>
+        <w:t xml:space="preserve">” from model_trtfp32 folder and parse it into </w:t>
+      </w:r>
+      <w:proofErr w:type="spellStart"/>
+      <w:r>
+        <w:rPr>
+          <w:sz w:val="24"/>
+          <w:szCs w:val="24"/>
+        </w:rPr>
+        <w:t>uff</w:t>
+      </w:r>
+      <w:proofErr w:type="spellEnd"/>
+      <w:r>
+        <w:rPr>
+          <w:sz w:val="24"/>
+          <w:szCs w:val="24"/>
+        </w:rPr>
+        <w:t xml:space="preserve"> format using convert-to-</w:t>
+      </w:r>
+      <w:proofErr w:type="spellStart"/>
+      <w:r>
+        <w:rPr>
+          <w:sz w:val="24"/>
+          <w:szCs w:val="24"/>
+        </w:rPr>
+        <w:t>uff</w:t>
+      </w:r>
+      <w:proofErr w:type="spellEnd"/>
+      <w:r>
+        <w:rPr>
+          <w:sz w:val="24"/>
+          <w:szCs w:val="24"/>
+        </w:rPr>
+        <w:t xml:space="preserve"> &lt;”name of </w:t>
+      </w:r>
+      <w:proofErr w:type="spellStart"/>
+      <w:r>
+        <w:rPr>
+          <w:sz w:val="24"/>
+          <w:szCs w:val="24"/>
+        </w:rPr>
+        <w:t>file.pb</w:t>
+      </w:r>
+      <w:proofErr w:type="spellEnd"/>
+      <w:r>
+        <w:rPr>
+          <w:sz w:val="24"/>
+          <w:szCs w:val="24"/>
+        </w:rPr>
+        <w:t>”&gt; command.</w:t>
+      </w:r>
+    </w:p>
+    <w:p>
+      <w:pPr>
+        <w:pStyle w:val="ListParagraph"/>
+        <w:ind w:left="2160"/>
+        <w:rPr>
+          <w:sz w:val="24"/>
+          <w:szCs w:val="24"/>
+        </w:rPr>
+      </w:pPr>
+    </w:p>
+    <w:p>
+      <w:pPr>
+        <w:pStyle w:val="ListParagraph"/>
+        <w:numPr>
+          <w:ilvl w:val="0"/>
+          <w:numId w:val="9"/>
+        </w:numPr>
+        <w:rPr>
+          <w:sz w:val="24"/>
+          <w:szCs w:val="24"/>
+        </w:rPr>
+      </w:pPr>
+      <w:r>
+        <w:rPr>
+          <w:sz w:val="24"/>
+          <w:szCs w:val="24"/>
+        </w:rPr>
+        <w:t>For creating the</w:t>
+      </w:r>
+      <w:r>
+        <w:rPr>
+          <w:sz w:val="24"/>
+          <w:szCs w:val="24"/>
+        </w:rPr>
+        <w:t xml:space="preserve"> inference</w:t>
+      </w:r>
+      <w:r>
+        <w:rPr>
+          <w:sz w:val="24"/>
+          <w:szCs w:val="24"/>
+        </w:rPr>
+        <w:t xml:space="preserve"> engine</w:t>
+      </w:r>
+      <w:r>
+        <w:rPr>
+          <w:sz w:val="24"/>
+          <w:szCs w:val="24"/>
+        </w:rPr>
+        <w:t>,</w:t>
+      </w:r>
+      <w:r>
+        <w:rPr>
+          <w:sz w:val="24"/>
+          <w:szCs w:val="24"/>
+        </w:rPr>
+        <w:t xml:space="preserve"> the user can run </w:t>
+      </w:r>
+      <w:r>
+        <w:rPr>
+          <w:sz w:val="24"/>
+          <w:szCs w:val="24"/>
+        </w:rPr>
+        <w:t>“</w:t>
+      </w:r>
+      <w:proofErr w:type="spellStart"/>
+      <w:r>
+        <w:rPr>
+          <w:sz w:val="24"/>
+          <w:szCs w:val="24"/>
+        </w:rPr>
+        <w:t>TRT_inference_engine_</w:t>
+      </w:r>
+      <w:proofErr w:type="gramStart"/>
+      <w:r>
+        <w:rPr>
+          <w:sz w:val="24"/>
+          <w:szCs w:val="24"/>
+        </w:rPr>
+        <w:t>creation.ipynb</w:t>
+      </w:r>
+      <w:proofErr w:type="spellEnd"/>
+      <w:proofErr w:type="gramEnd"/>
+      <w:r>
+        <w:rPr>
+          <w:sz w:val="24"/>
+          <w:szCs w:val="24"/>
+        </w:rPr>
+        <w:t>”</w:t>
+      </w:r>
+      <w:r>
+        <w:rPr>
+          <w:sz w:val="24"/>
+          <w:szCs w:val="24"/>
+        </w:rPr>
+        <w:t xml:space="preserve"> file.</w:t>
+      </w:r>
+    </w:p>
+    <w:p>
+      <w:pPr>
+        <w:pStyle w:val="ListParagraph"/>
+        <w:rPr>
+          <w:sz w:val="24"/>
+          <w:szCs w:val="24"/>
+        </w:rPr>
+      </w:pPr>
+    </w:p>
+    <w:p>
+      <w:pPr>
+        <w:pStyle w:val="ListParagraph"/>
+        <w:ind w:left="2160"/>
+        <w:rPr>
+          <w:sz w:val="24"/>
+          <w:szCs w:val="24"/>
+        </w:rPr>
+      </w:pPr>
+    </w:p>
+    <w:p>
+      <w:pPr>
+        <w:pStyle w:val="ListParagraph"/>
+        <w:numPr>
+          <w:ilvl w:val="0"/>
+          <w:numId w:val="9"/>
+        </w:numPr>
+        <w:rPr>
+          <w:sz w:val="24"/>
+          <w:szCs w:val="24"/>
+        </w:rPr>
+      </w:pPr>
+      <w:r>
+        <w:rPr>
+          <w:sz w:val="24"/>
+          <w:szCs w:val="24"/>
+        </w:rPr>
+        <w:t xml:space="preserve">The isrlu_config.py can be used in </w:t>
+      </w:r>
+      <w:r>
+        <w:rPr>
+          <w:sz w:val="24"/>
+          <w:szCs w:val="24"/>
+        </w:rPr>
+        <w:t>your</w:t>
+      </w:r>
+      <w:r>
+        <w:rPr>
+          <w:sz w:val="24"/>
+          <w:szCs w:val="24"/>
+        </w:rPr>
+        <w:t xml:space="preserve"> </w:t>
+      </w:r>
+      <w:proofErr w:type="gramStart"/>
+      <w:r>
+        <w:rPr>
+          <w:sz w:val="24"/>
+          <w:szCs w:val="24"/>
+        </w:rPr>
+        <w:t xml:space="preserve">model </w:t>
+      </w:r>
+      <w:r>
+        <w:rPr>
+          <w:sz w:val="24"/>
+          <w:szCs w:val="24"/>
+        </w:rPr>
+        <w:t>.</w:t>
+      </w:r>
+      <w:proofErr w:type="gramEnd"/>
+      <w:r>
+        <w:rPr>
+          <w:sz w:val="24"/>
+          <w:szCs w:val="24"/>
+        </w:rPr>
+        <w:t xml:space="preserve"> This uses graph surgeon to create a node and in turn call the custom plugin implemented in Isrlu.cu and </w:t>
+      </w:r>
+      <w:proofErr w:type="spellStart"/>
+      <w:r>
+        <w:rPr>
+          <w:sz w:val="24"/>
+          <w:szCs w:val="24"/>
+        </w:rPr>
+        <w:t>Isrlu.h</w:t>
+      </w:r>
+      <w:proofErr w:type="spellEnd"/>
+      <w:r>
+        <w:rPr>
+          <w:sz w:val="24"/>
+          <w:szCs w:val="24"/>
+        </w:rPr>
+        <w:t xml:space="preserve"> files.</w:t>
+      </w:r>
+    </w:p>
+    <w:p>
+      <w:pPr>
+        <w:pStyle w:val="ListParagraph"/>
+        <w:numPr>
+          <w:ilvl w:val="0"/>
+          <w:numId w:val="8"/>
+        </w:numPr>
+        <w:rPr>
+          <w:b/>
+          <w:sz w:val="24"/>
+          <w:szCs w:val="24"/>
+        </w:rPr>
+      </w:pPr>
+      <w:r>
+        <w:rPr>
+          <w:b/>
+          <w:sz w:val="24"/>
+          <w:szCs w:val="24"/>
+        </w:rPr>
+        <w:t>Integrated way:</w:t>
+      </w:r>
+    </w:p>
+    <w:p>
+      <w:pPr>
+        <w:pStyle w:val="ListParagraph"/>
+        <w:ind w:left="1440"/>
+        <w:rPr>
+          <w:b/>
+          <w:sz w:val="24"/>
+          <w:szCs w:val="24"/>
+        </w:rPr>
+      </w:pPr>
+    </w:p>
+    <w:p>
+      <w:pPr>
+        <w:pStyle w:val="ListParagraph"/>
+        <w:numPr>
+          <w:ilvl w:val="0"/>
+          <w:numId w:val="10"/>
+        </w:numPr>
         <w:rPr>
           <w:sz w:val="24"/>
           <w:szCs w:val="24"/>
@@ -1523,6 +1864,23 @@
         </w:rPr>
         <w:t xml:space="preserve"> notebooks and execute the cells</w:t>
       </w:r>
+      <w:r>
+        <w:rPr>
+          <w:sz w:val="24"/>
+          <w:szCs w:val="24"/>
+        </w:rPr>
+        <w:t>.</w:t>
+      </w:r>
+    </w:p>
+    <w:p>
+      <w:pPr>
+        <w:pStyle w:val="ListParagraph"/>
+        <w:ind w:left="2520"/>
+        <w:rPr>
+          <w:sz w:val="24"/>
+          <w:szCs w:val="24"/>
+        </w:rPr>
+      </w:pPr>
     </w:p>
     <w:p>
       <w:pPr>
@@ -1551,6 +1909,7 @@
           <w:sz w:val="24"/>
           <w:szCs w:val="24"/>
         </w:rPr>
+        <w:lastRenderedPageBreak/>
         <w:t>Results:</w:t>
       </w:r>
       <w:r>
@@ -1644,7 +2003,16 @@
           <w:sz w:val="24"/>
           <w:szCs w:val="24"/>
         </w:rPr>
-        <w:t xml:space="preserve">                                   </w:t>
+        <w:t xml:space="preserve">               </w:t>
+      </w:r>
+      <w:bookmarkStart w:id="0" w:name="_GoBack"/>
+      <w:bookmarkEnd w:id="0"/>
+      <w:r>
+        <w:rPr>
+          <w:sz w:val="24"/>
+          <w:szCs w:val="24"/>
+        </w:rPr>
+        <w:t xml:space="preserve">                    </w:t>
       </w:r>
       <w:r>
         <w:rPr>
@@ -1760,7 +2128,6 @@
           <w:sz w:val="24"/>
           <w:szCs w:val="24"/>
         </w:rPr>
-        <w:lastRenderedPageBreak/>
         <w:t>Known Issues:</w:t>
       </w:r>
     </w:p>
@@ -1936,8 +2303,6 @@
           <w:szCs w:val="24"/>
         </w:rPr>
       </w:pPr>
-      <w:bookmarkStart w:id="0" w:name="_GoBack"/>
-      <w:bookmarkEnd w:id="0"/>
     </w:p>
     <w:p>
       <w:pPr>
@@ -2044,6 +2409,119 @@
 <file path=word/numbering.xml><?xml version="1.0" encoding="utf-8"?>
 <w:numbering xmlns:wpc="http://schemas.microsoft.com/office/word/2010/wordprocessingCanvas" xmlns:cx="http://schemas.microsoft.com/office/drawing/2014/chartex" xmlns:cx1="http://schemas.microsoft.com/office/drawing/2015/9/8/chartex" xmlns:cx2="http://schemas.microsoft.com/office/drawing/2015/10/21/chartex" xmlns:cx3="http://schemas.microsoft.com/office/drawing/2016/5/9/chartex" xmlns:cx4="http://schemas.microsoft.com/office/drawing/2016/5/10/chartex" xmlns:cx5="http://schemas.microsoft.com/office/drawing/2016/5/11/chartex" xmlns:cx6="http://schemas.microsoft.com/office/drawing/2016/5/12/chartex" xmlns:cx7="http://schemas.microsoft.com/office/drawing/2016/5/13/chartex" xmlns:cx8="http://schemas.microsoft.com/office/drawing/2016/5/14/chartex" xmlns:mc="http://schemas.openxmlformats.org/markup-compatibility/2006" xmlns:aink="http://schemas.microsoft.com/office/drawing/2016/ink" xmlns:am3d="http://schemas.microsoft.com/office/drawing/2017/model3d" xmlns:o="urn:schemas-microsoft-com:office:office" xmlns:r="http://schemas.openxmlformats.org/officeDocument/2006/relationships" xmlns:m="http://schemas.openxmlformats.org/officeDocument/2006/math" xmlns:v="urn:schemas-microsoft-com:vml" xmlns:wp14="http://schemas.microsoft.com/office/word/2010/wordprocessingDrawing" xmlns:wp="http://schemas.openxmlformats.org/drawingml/2006/wordprocessingDrawing" xmlns:w10="urn:schemas-microsoft-com:office:word" xmlns:w="http://schemas.openxmlformats.org/wordprocessingml/2006/main" xmlns:w14="http://schemas.microsoft.com/office/word/2010/wordml" xmlns:w15="http://schemas.microsoft.com/office/word/2012/wordml" xmlns:w16cid="http://schemas.microsoft.com/office/word/2016/wordml/cid" xmlns:w16se="http://schemas.microsoft.com/office/word/2015/wordml/symex" xmlns:wpg="http://schemas.microsoft.com/office/word/2010/wordprocessingGroup" xmlns:wpi="http://schemas.microsoft.com/office/word/2010/wordprocessingInk" xmlns:wne="http://schemas.microsoft.com/office/word/2006/wordml" xmlns:wps="http://schemas.microsoft.com/office/word/2010/wordprocessingShape" mc:Ignorable="w14 w15 w16se w16cid wp14">
   <w:abstractNum w:abstractNumId="0" w15:restartNumberingAfterBreak="0">
+    <w:nsid w:val="00C95C9C"/>
+    <w:multiLevelType w:val="hybridMultilevel"/>
+    <w:tmpl w:val="2BBAD438"/>
+    <w:lvl w:ilvl="0" w:tplc="4009000D">
+      <w:start w:val="1"/>
+      <w:numFmt w:val="bullet"/>
+      <w:lvlText w:val=""/>
+      <w:lvlJc w:val="left"/>
+      <w:pPr>
+        <w:ind w:left="2520" w:hanging="360"/>
+      </w:pPr>
+      <w:rPr>
+        <w:rFonts w:ascii="Wingdings" w:hAnsi="Wingdings" w:hint="default"/>
+      </w:rPr>
+    </w:lvl>
+    <w:lvl w:ilvl="1" w:tplc="40090003" w:tentative="1">
+      <w:start w:val="1"/>
+      <w:numFmt w:val="bullet"/>
+      <w:lvlText w:val="o"/>
+      <w:lvlJc w:val="left"/>
+      <w:pPr>
+        <w:ind w:left="3240" w:hanging="360"/>
+      </w:pPr>
+      <w:rPr>
+        <w:rFonts w:ascii="Courier New" w:hAnsi="Courier New" w:cs="Courier New" w:hint="default"/>
+      </w:rPr>
+    </w:lvl>
+    <w:lvl w:ilvl="2" w:tplc="40090005" w:tentative="1">
+      <w:start w:val="1"/>
+      <w:numFmt w:val="bullet"/>
+      <w:lvlText w:val=""/>
+      <w:lvlJc w:val="left"/>
+      <w:pPr>
+        <w:ind w:left="3960" w:hanging="360"/>
+      </w:pPr>
+      <w:rPr>
+        <w:rFonts w:ascii="Wingdings" w:hAnsi="Wingdings" w:hint="default"/>
+      </w:rPr>
+    </w:lvl>
+    <w:lvl w:ilvl="3" w:tplc="40090001" w:tentative="1">
+      <w:start w:val="1"/>
+      <w:numFmt w:val="bullet"/>
+      <w:lvlText w:val=""/>
+      <w:lvlJc w:val="left"/>
+      <w:pPr>
+        <w:ind w:left="4680" w:hanging="360"/>
+      </w:pPr>
+      <w:rPr>
+        <w:rFonts w:ascii="Symbol" w:hAnsi="Symbol" w:hint="default"/>
+      </w:rPr>
+    </w:lvl>
+    <w:lvl w:ilvl="4" w:tplc="40090003" w:tentative="1">
+      <w:start w:val="1"/>
+      <w:numFmt w:val="bullet"/>
+      <w:lvlText w:val="o"/>
+      <w:lvlJc w:val="left"/>
+      <w:pPr>
+        <w:ind w:left="5400" w:hanging="360"/>
+      </w:pPr>
+      <w:rPr>
+        <w:rFonts w:ascii="Courier New" w:hAnsi="Courier New" w:cs="Courier New" w:hint="default"/>
+      </w:rPr>
+    </w:lvl>
+    <w:lvl w:ilvl="5" w:tplc="40090005" w:tentative="1">
+      <w:start w:val="1"/>
+      <w:numFmt w:val="bullet"/>
+      <w:lvlText w:val=""/>
+      <w:lvlJc w:val="left"/>
+      <w:pPr>
+        <w:ind w:left="6120" w:hanging="360"/>
+      </w:pPr>
+      <w:rPr>
+        <w:rFonts w:ascii="Wingdings" w:hAnsi="Wingdings" w:hint="default"/>
+      </w:rPr>
+    </w:lvl>
+    <w:lvl w:ilvl="6" w:tplc="40090001" w:tentative="1">
+      <w:start w:val="1"/>
+      <w:numFmt w:val="bullet"/>
+      <w:lvlText w:val=""/>
+      <w:lvlJc w:val="left"/>
+      <w:pPr>
+        <w:ind w:left="6840" w:hanging="360"/>
+      </w:pPr>
+      <w:rPr>
+        <w:rFonts w:ascii="Symbol" w:hAnsi="Symbol" w:hint="default"/>
+      </w:rPr>
+    </w:lvl>
+    <w:lvl w:ilvl="7" w:tplc="40090003" w:tentative="1">
+      <w:start w:val="1"/>
+      <w:numFmt w:val="bullet"/>
+      <w:lvlText w:val="o"/>
+      <w:lvlJc w:val="left"/>
+      <w:pPr>
+        <w:ind w:left="7560" w:hanging="360"/>
+      </w:pPr>
+      <w:rPr>
+        <w:rFonts w:ascii="Courier New" w:hAnsi="Courier New" w:cs="Courier New" w:hint="default"/>
+      </w:rPr>
+    </w:lvl>
+    <w:lvl w:ilvl="8" w:tplc="40090005" w:tentative="1">
+      <w:start w:val="1"/>
+      <w:numFmt w:val="bullet"/>
+      <w:lvlText w:val=""/>
+      <w:lvlJc w:val="left"/>
+      <w:pPr>
+        <w:ind w:left="8280" w:hanging="360"/>
+      </w:pPr>
+      <w:rPr>
+        <w:rFonts w:ascii="Wingdings" w:hAnsi="Wingdings" w:hint="default"/>
+      </w:rPr>
+    </w:lvl>
+  </w:abstractNum>
+  <w:abstractNum w:abstractNumId="1" w15:restartNumberingAfterBreak="0">
     <w:nsid w:val="011C4427"/>
     <w:multiLevelType w:val="hybridMultilevel"/>
     <w:tmpl w:val="78F4AB6A"/>
@@ -2156,7 +2634,7 @@
       </w:rPr>
     </w:lvl>
   </w:abstractNum>
-  <w:abstractNum w:abstractNumId="1" w15:restartNumberingAfterBreak="0">
+  <w:abstractNum w:abstractNumId="2" w15:restartNumberingAfterBreak="0">
     <w:nsid w:val="19DC364F"/>
     <w:multiLevelType w:val="multilevel"/>
     <w:tmpl w:val="37B2132C"/>
@@ -2270,7 +2748,7 @@
       </w:rPr>
     </w:lvl>
   </w:abstractNum>
-  <w:abstractNum w:abstractNumId="2" w15:restartNumberingAfterBreak="0">
+  <w:abstractNum w:abstractNumId="3" w15:restartNumberingAfterBreak="0">
     <w:nsid w:val="20A8099F"/>
     <w:multiLevelType w:val="hybridMultilevel"/>
     <w:tmpl w:val="B842674E"/>
@@ -2383,7 +2861,7 @@
       </w:rPr>
     </w:lvl>
   </w:abstractNum>
-  <w:abstractNum w:abstractNumId="3" w15:restartNumberingAfterBreak="0">
+  <w:abstractNum w:abstractNumId="4" w15:restartNumberingAfterBreak="0">
     <w:nsid w:val="20E77ED7"/>
     <w:multiLevelType w:val="hybridMultilevel"/>
     <w:tmpl w:val="98D6B9BE"/>
@@ -2496,7 +2974,7 @@
       </w:rPr>
     </w:lvl>
   </w:abstractNum>
-  <w:abstractNum w:abstractNumId="4" w15:restartNumberingAfterBreak="0">
+  <w:abstractNum w:abstractNumId="5" w15:restartNumberingAfterBreak="0">
     <w:nsid w:val="31332456"/>
     <w:multiLevelType w:val="hybridMultilevel"/>
     <w:tmpl w:val="6BEE1FCA"/>
@@ -2609,7 +3087,7 @@
       </w:rPr>
     </w:lvl>
   </w:abstractNum>
-  <w:abstractNum w:abstractNumId="5" w15:restartNumberingAfterBreak="0">
+  <w:abstractNum w:abstractNumId="6" w15:restartNumberingAfterBreak="0">
     <w:nsid w:val="3F137778"/>
     <w:multiLevelType w:val="hybridMultilevel"/>
     <w:tmpl w:val="F26CD752"/>
@@ -2722,7 +3200,7 @@
       </w:rPr>
     </w:lvl>
   </w:abstractNum>
-  <w:abstractNum w:abstractNumId="6" w15:restartNumberingAfterBreak="0">
+  <w:abstractNum w:abstractNumId="7" w15:restartNumberingAfterBreak="0">
     <w:nsid w:val="55DC2801"/>
     <w:multiLevelType w:val="hybridMultilevel"/>
     <w:tmpl w:val="AE1ACD90"/>
@@ -2835,26 +3313,261 @@
       </w:rPr>
     </w:lvl>
   </w:abstractNum>
+  <w:abstractNum w:abstractNumId="8" w15:restartNumberingAfterBreak="0">
+    <w:nsid w:val="6E4E6A6E"/>
+    <w:multiLevelType w:val="hybridMultilevel"/>
+    <w:tmpl w:val="8256BDB4"/>
+    <w:lvl w:ilvl="0" w:tplc="40090003">
+      <w:start w:val="1"/>
+      <w:numFmt w:val="bullet"/>
+      <w:lvlText w:val="o"/>
+      <w:lvlJc w:val="left"/>
+      <w:pPr>
+        <w:ind w:left="1440" w:hanging="360"/>
+      </w:pPr>
+      <w:rPr>
+        <w:rFonts w:ascii="Courier New" w:hAnsi="Courier New" w:cs="Courier New" w:hint="default"/>
+      </w:rPr>
+    </w:lvl>
+    <w:lvl w:ilvl="1" w:tplc="40090003" w:tentative="1">
+      <w:start w:val="1"/>
+      <w:numFmt w:val="bullet"/>
+      <w:lvlText w:val="o"/>
+      <w:lvlJc w:val="left"/>
+      <w:pPr>
+        <w:ind w:left="2160" w:hanging="360"/>
+      </w:pPr>
+      <w:rPr>
+        <w:rFonts w:ascii="Courier New" w:hAnsi="Courier New" w:cs="Courier New" w:hint="default"/>
+      </w:rPr>
+    </w:lvl>
+    <w:lvl w:ilvl="2" w:tplc="40090005" w:tentative="1">
+      <w:start w:val="1"/>
+      <w:numFmt w:val="bullet"/>
+      <w:lvlText w:val=""/>
+      <w:lvlJc w:val="left"/>
+      <w:pPr>
+        <w:ind w:left="2880" w:hanging="360"/>
+      </w:pPr>
+      <w:rPr>
+        <w:rFonts w:ascii="Wingdings" w:hAnsi="Wingdings" w:hint="default"/>
+      </w:rPr>
+    </w:lvl>
+    <w:lvl w:ilvl="3" w:tplc="40090001" w:tentative="1">
+      <w:start w:val="1"/>
+      <w:numFmt w:val="bullet"/>
+      <w:lvlText w:val=""/>
+      <w:lvlJc w:val="left"/>
+      <w:pPr>
+        <w:ind w:left="3600" w:hanging="360"/>
+      </w:pPr>
+      <w:rPr>
+        <w:rFonts w:ascii="Symbol" w:hAnsi="Symbol" w:hint="default"/>
+      </w:rPr>
+    </w:lvl>
+    <w:lvl w:ilvl="4" w:tplc="40090003" w:tentative="1">
+      <w:start w:val="1"/>
+      <w:numFmt w:val="bullet"/>
+      <w:lvlText w:val="o"/>
+      <w:lvlJc w:val="left"/>
+      <w:pPr>
+        <w:ind w:left="4320" w:hanging="360"/>
+      </w:pPr>
+      <w:rPr>
+        <w:rFonts w:ascii="Courier New" w:hAnsi="Courier New" w:cs="Courier New" w:hint="default"/>
+      </w:rPr>
+    </w:lvl>
+    <w:lvl w:ilvl="5" w:tplc="40090005" w:tentative="1">
+      <w:start w:val="1"/>
+      <w:numFmt w:val="bullet"/>
+      <w:lvlText w:val=""/>
+      <w:lvlJc w:val="left"/>
+      <w:pPr>
+        <w:ind w:left="5040" w:hanging="360"/>
+      </w:pPr>
+      <w:rPr>
+        <w:rFonts w:ascii="Wingdings" w:hAnsi="Wingdings" w:hint="default"/>
+      </w:rPr>
+    </w:lvl>
+    <w:lvl w:ilvl="6" w:tplc="40090001" w:tentative="1">
+      <w:start w:val="1"/>
+      <w:numFmt w:val="bullet"/>
+      <w:lvlText w:val=""/>
+      <w:lvlJc w:val="left"/>
+      <w:pPr>
+        <w:ind w:left="5760" w:hanging="360"/>
+      </w:pPr>
+      <w:rPr>
+        <w:rFonts w:ascii="Symbol" w:hAnsi="Symbol" w:hint="default"/>
+      </w:rPr>
+    </w:lvl>
+    <w:lvl w:ilvl="7" w:tplc="40090003" w:tentative="1">
+      <w:start w:val="1"/>
+      <w:numFmt w:val="bullet"/>
+      <w:lvlText w:val="o"/>
+      <w:lvlJc w:val="left"/>
+      <w:pPr>
+        <w:ind w:left="6480" w:hanging="360"/>
+      </w:pPr>
+      <w:rPr>
+        <w:rFonts w:ascii="Courier New" w:hAnsi="Courier New" w:cs="Courier New" w:hint="default"/>
+      </w:rPr>
+    </w:lvl>
+    <w:lvl w:ilvl="8" w:tplc="40090005" w:tentative="1">
+      <w:start w:val="1"/>
+      <w:numFmt w:val="bullet"/>
+      <w:lvlText w:val=""/>
+      <w:lvlJc w:val="left"/>
+      <w:pPr>
+        <w:ind w:left="7200" w:hanging="360"/>
+      </w:pPr>
+      <w:rPr>
+        <w:rFonts w:ascii="Wingdings" w:hAnsi="Wingdings" w:hint="default"/>
+      </w:rPr>
+    </w:lvl>
+  </w:abstractNum>
+  <w:abstractNum w:abstractNumId="9" w15:restartNumberingAfterBreak="0">
+    <w:nsid w:val="79127C0A"/>
+    <w:multiLevelType w:val="hybridMultilevel"/>
+    <w:tmpl w:val="B67C5EEE"/>
+    <w:lvl w:ilvl="0" w:tplc="4009000D">
+      <w:start w:val="1"/>
+      <w:numFmt w:val="bullet"/>
+      <w:lvlText w:val=""/>
+      <w:lvlJc w:val="left"/>
+      <w:pPr>
+        <w:ind w:left="2160" w:hanging="360"/>
+      </w:pPr>
+      <w:rPr>
+        <w:rFonts w:ascii="Wingdings" w:hAnsi="Wingdings" w:hint="default"/>
+      </w:rPr>
+    </w:lvl>
+    <w:lvl w:ilvl="1" w:tplc="40090003">
+      <w:start w:val="1"/>
+      <w:numFmt w:val="bullet"/>
+      <w:lvlText w:val="o"/>
+      <w:lvlJc w:val="left"/>
+      <w:pPr>
+        <w:ind w:left="2880" w:hanging="360"/>
+      </w:pPr>
+      <w:rPr>
+        <w:rFonts w:ascii="Courier New" w:hAnsi="Courier New" w:cs="Courier New" w:hint="default"/>
+      </w:rPr>
+    </w:lvl>
+    <w:lvl w:ilvl="2" w:tplc="40090005" w:tentative="1">
+      <w:start w:val="1"/>
+      <w:numFmt w:val="bullet"/>
+      <w:lvlText w:val=""/>
+      <w:lvlJc w:val="left"/>
+      <w:pPr>
+        <w:ind w:left="3600" w:hanging="360"/>
+      </w:pPr>
+      <w:rPr>
+        <w:rFonts w:ascii="Wingdings" w:hAnsi="Wingdings" w:hint="default"/>
+      </w:rPr>
+    </w:lvl>
+    <w:lvl w:ilvl="3" w:tplc="40090001" w:tentative="1">
+      <w:start w:val="1"/>
+      <w:numFmt w:val="bullet"/>
+      <w:lvlText w:val=""/>
+      <w:lvlJc w:val="left"/>
+      <w:pPr>
+        <w:ind w:left="4320" w:hanging="360"/>
+      </w:pPr>
+      <w:rPr>
+        <w:rFonts w:ascii="Symbol" w:hAnsi="Symbol" w:hint="default"/>
+      </w:rPr>
+    </w:lvl>
+    <w:lvl w:ilvl="4" w:tplc="40090003" w:tentative="1">
+      <w:start w:val="1"/>
+      <w:numFmt w:val="bullet"/>
+      <w:lvlText w:val="o"/>
+      <w:lvlJc w:val="left"/>
+      <w:pPr>
+        <w:ind w:left="5040" w:hanging="360"/>
+      </w:pPr>
+      <w:rPr>
+        <w:rFonts w:ascii="Courier New" w:hAnsi="Courier New" w:cs="Courier New" w:hint="default"/>
+      </w:rPr>
+    </w:lvl>
+    <w:lvl w:ilvl="5" w:tplc="40090005" w:tentative="1">
+      <w:start w:val="1"/>
+      <w:numFmt w:val="bullet"/>
+      <w:lvlText w:val=""/>
+      <w:lvlJc w:val="left"/>
+      <w:pPr>
+        <w:ind w:left="5760" w:hanging="360"/>
+      </w:pPr>
+      <w:rPr>
+        <w:rFonts w:ascii="Wingdings" w:hAnsi="Wingdings" w:hint="default"/>
+      </w:rPr>
+    </w:lvl>
+    <w:lvl w:ilvl="6" w:tplc="40090001" w:tentative="1">
+      <w:start w:val="1"/>
+      <w:numFmt w:val="bullet"/>
+      <w:lvlText w:val=""/>
+      <w:lvlJc w:val="left"/>
+      <w:pPr>
+        <w:ind w:left="6480" w:hanging="360"/>
+      </w:pPr>
+      <w:rPr>
+        <w:rFonts w:ascii="Symbol" w:hAnsi="Symbol" w:hint="default"/>
+      </w:rPr>
+    </w:lvl>
+    <w:lvl w:ilvl="7" w:tplc="40090003" w:tentative="1">
+      <w:start w:val="1"/>
+      <w:numFmt w:val="bullet"/>
+      <w:lvlText w:val="o"/>
+      <w:lvlJc w:val="left"/>
+      <w:pPr>
+        <w:ind w:left="7200" w:hanging="360"/>
+      </w:pPr>
+      <w:rPr>
+        <w:rFonts w:ascii="Courier New" w:hAnsi="Courier New" w:cs="Courier New" w:hint="default"/>
+      </w:rPr>
+    </w:lvl>
+    <w:lvl w:ilvl="8" w:tplc="40090005" w:tentative="1">
+      <w:start w:val="1"/>
+      <w:numFmt w:val="bullet"/>
+      <w:lvlText w:val=""/>
+      <w:lvlJc w:val="left"/>
+      <w:pPr>
+        <w:ind w:left="7920" w:hanging="360"/>
+      </w:pPr>
+      <w:rPr>
+        <w:rFonts w:ascii="Wingdings" w:hAnsi="Wingdings" w:hint="default"/>
+      </w:rPr>
+    </w:lvl>
+  </w:abstractNum>
   <w:num w:numId="1">
+    <w:abstractNumId w:val="6"/>
+  </w:num>
+  <w:num w:numId="2">
+    <w:abstractNumId w:val="2"/>
+  </w:num>
+  <w:num w:numId="3">
+    <w:abstractNumId w:val="4"/>
+  </w:num>
+  <w:num w:numId="4">
     <w:abstractNumId w:val="5"/>
   </w:num>
-  <w:num w:numId="2">
+  <w:num w:numId="5">
     <w:abstractNumId w:val="1"/>
   </w:num>
-  <w:num w:numId="3">
+  <w:num w:numId="6">
+    <w:abstractNumId w:val="7"/>
+  </w:num>
+  <w:num w:numId="7">
     <w:abstractNumId w:val="3"/>
   </w:num>
-  <w:num w:numId="4">
-    <w:abstractNumId w:val="4"/>
+  <w:num w:numId="8">
+    <w:abstractNumId w:val="8"/>
   </w:num>
-  <w:num w:numId="5">
+  <w:num w:numId="9">
+    <w:abstractNumId w:val="9"/>
+  </w:num>
+  <w:num w:numId="10">
     <w:abstractNumId w:val="0"/>
-  </w:num>
-  <w:num w:numId="6">
-    <w:abstractNumId w:val="6"/>
-  </w:num>
-  <w:num w:numId="7">
-    <w:abstractNumId w:val="2"/>
   </w:num>
 </w:numbering>
 </file>

</xml_diff>